<commit_message>
Added list with UUID
</commit_message>
<xml_diff>
--- a/Notes.docx
+++ b/Notes.docx
@@ -125,6 +125,18 @@
       </w:pPr>
       <w:r>
         <w:t>When state passed then it is passed as props.</w:t>
+      </w:r>
+    </w:p>
+    <w:p>
+      <w:pPr>
+        <w:pStyle w:val="ListParagraph"/>
+        <w:numPr>
+          <w:ilvl w:val="0"/>
+          <w:numId w:val="1"/>
+        </w:numPr>
+      </w:pPr>
+      <w:r>
+        <w:t>For random id npm i uuid</w:t>
       </w:r>
     </w:p>
     <w:sectPr>

</xml_diff>

<commit_message>
Home and About Route UI added
</commit_message>
<xml_diff>
--- a/Notes.docx
+++ b/Notes.docx
@@ -149,6 +149,18 @@
       </w:pPr>
       <w:r>
         <w:t>Installing react router: npm i react-router-dom</w:t>
+      </w:r>
+    </w:p>
+    <w:p>
+      <w:pPr>
+        <w:pStyle w:val="ListParagraph"/>
+        <w:numPr>
+          <w:ilvl w:val="0"/>
+          <w:numId w:val="1"/>
+        </w:numPr>
+      </w:pPr>
+      <w:r>
+        <w:t>When using Route in React must use link instead of &lt;a&gt; tag.</w:t>
       </w:r>
     </w:p>
     <w:sectPr>

</xml_diff>

<commit_message>
Fethced from jsonplaceholder from axios
</commit_message>
<xml_diff>
--- a/Notes.docx
+++ b/Notes.docx
@@ -161,6 +161,30 @@
       </w:pPr>
       <w:r>
         <w:t>When using Route in React must use link instead of &lt;a&gt; tag.</w:t>
+      </w:r>
+    </w:p>
+    <w:p>
+      <w:pPr>
+        <w:pStyle w:val="ListParagraph"/>
+        <w:numPr>
+          <w:ilvl w:val="0"/>
+          <w:numId w:val="1"/>
+        </w:numPr>
+      </w:pPr>
+      <w:r>
+        <w:t>Axios for fetching API data: npm I axios</w:t>
+      </w:r>
+    </w:p>
+    <w:p>
+      <w:pPr>
+        <w:pStyle w:val="ListParagraph"/>
+        <w:numPr>
+          <w:ilvl w:val="0"/>
+          <w:numId w:val="1"/>
+        </w:numPr>
+      </w:pPr>
+      <w:r>
+        <w:t>Component Did Mount is another Life cycle method.</w:t>
       </w:r>
     </w:p>
     <w:sectPr>

</xml_diff>